<commit_message>
update gitignore, add brcw function from spiegel et al 2016
</commit_message>
<xml_diff>
--- a/knots_texts/Abstract BioMove_pg_31may.docx
+++ b/knots_texts/Abstract BioMove_pg_31may.docx
@@ -222,7 +222,15 @@
           <w:rFonts w:ascii="Times" w:hAnsi="Times"/>
           <w:lang w:val="en-US"/>
         </w:rPr>
-        <w:t xml:space="preserve"> foraging conditions for waders. This cyclic environment forms fission-fusion dynamics which </w:t>
+        <w:t xml:space="preserve"> foraging conditions for waders. </w:t>
+      </w:r>
+      <w:commentRangeStart w:id="1"/>
+      <w:r>
+        <w:rPr>
+          <w:rFonts w:ascii="Times" w:hAnsi="Times"/>
+          <w:lang w:val="en-US"/>
+        </w:rPr>
+        <w:t xml:space="preserve">This cyclic environment forms fission-fusion dynamics which </w:t>
       </w:r>
       <w:r>
         <w:rPr>
@@ -236,7 +244,26 @@
           <w:rFonts w:ascii="Times" w:hAnsi="Times"/>
           <w:lang w:val="en-US"/>
         </w:rPr>
-        <w:t xml:space="preserve">consist regular shifts in the size and composition of social groups. </w:t>
+        <w:t>consist regular shifts in the size and composition of social groups</w:t>
+      </w:r>
+      <w:ins w:id="11" w:author="pratik gupte" w:date="2018-05-31T12:14:03Z">
+        <w:r>
+          <w:rPr>
+            <w:rFonts w:ascii="Times" w:hAnsi="Times"/>
+            <w:lang w:val="en-US"/>
+          </w:rPr>
+        </w:r>
+      </w:ins>
+      <w:commentRangeEnd w:id="1"/>
+      <w:r>
+        <w:commentReference w:id="1"/>
+      </w:r>
+      <w:r>
+        <w:rPr>
+          <w:rFonts w:ascii="Times" w:hAnsi="Times"/>
+          <w:lang w:val="en-US"/>
+        </w:rPr>
+        <w:t xml:space="preserve">. </w:t>
       </w:r>
       <w:r>
         <w:rPr>
@@ -304,7 +331,7 @@
         </w:rPr>
         <w:t xml:space="preserve"> </w:t>
       </w:r>
-      <w:commentRangeStart w:id="1"/>
+      <w:commentRangeStart w:id="2"/>
       <w:r>
         <w:rPr>
           <w:rFonts w:ascii="Times" w:hAnsi="Times"/>
@@ -318,9 +345,9 @@
           <w:lang w:val="en-US"/>
         </w:rPr>
       </w:r>
-      <w:commentRangeEnd w:id="1"/>
-      <w:r>
-        <w:commentReference w:id="1"/>
+      <w:commentRangeEnd w:id="2"/>
+      <w:r>
+        <w:commentReference w:id="2"/>
       </w:r>
       <w:r>
         <w:rPr>
@@ -378,7 +405,40 @@
       </w:r>
     </w:p>
   </w:comment>
-  <w:comment w:id="1" w:author="Selin Ersoy" w:date="2018-05-31T11:06:00Z" w:initials="SE">
+  <w:comment w:id="1" w:author="pratik gupte" w:date="2018-05-31T12:14:03Z" w:initials="pg">
+    <w:p>
+      <w:r>
+        <w:rPr>
+          <w:rFonts w:eastAsia="Calibri" w:eastAsiaTheme="minorHAnsi" w:cs="Times New Roman" w:ascii="Times New Roman" w:hAnsi="Times New Roman"/>
+          <w:b w:val="false"/>
+          <w:bCs w:val="false"/>
+          <w:i w:val="false"/>
+          <w:iCs w:val="false"/>
+          <w:caps w:val="false"/>
+          <w:smallCaps w:val="false"/>
+          <w:strike w:val="false"/>
+          <w:dstrike w:val="false"/>
+          <w:outline w:val="false"/>
+          <w:shadow w:val="false"/>
+          <w:emboss w:val="false"/>
+          <w:imprint w:val="false"/>
+          <w:color w:val="auto"/>
+          <w:spacing w:val="0"/>
+          <w:w w:val="100"/>
+          <w:kern w:val="0"/>
+          <w:position w:val="0"/>
+          <w:sz w:val="20"/>
+          <w:szCs w:val="24"/>
+          <w:u w:val="none"/>
+          <w:vertAlign w:val="baseline"/>
+          <w:em w:val="none"/>
+          <w:lang w:bidi="ar-SA" w:eastAsia="en-US" w:val="en-US"/>
+        </w:rPr>
+        <w:t>Are we sure? Is it seen in all waders?</w:t>
+      </w:r>
+    </w:p>
+  </w:comment>
+  <w:comment w:id="2" w:author="Selin Ersoy" w:date="2018-05-31T11:06:00Z" w:initials="SE">
     <w:p>
       <w:r>
         <w:rPr>

</xml_diff>

<commit_message>
add bcrw code and fpt code
</commit_message>
<xml_diff>
--- a/knots_texts/Abstract BioMove_pg_31may.docx
+++ b/knots_texts/Abstract BioMove_pg_31may.docx
@@ -28,9 +28,34 @@
           <w:rFonts w:ascii="Times" w:hAnsi="Times"/>
           <w:lang w:val="en-US"/>
         </w:rPr>
-        <w:t xml:space="preserve">Social dynamics of </w:t>
-      </w:r>
-      <w:del w:id="0" w:author="pratik gupte" w:date="2018-05-31T12:00:35Z">
+        <w:t xml:space="preserve">Social dynamics </w:t>
+      </w:r>
+      <w:ins w:id="0" w:author="pratik gupte" w:date="2018-06-04T15:32:28Z">
+        <w:r>
+          <w:rPr>
+            <w:rFonts w:ascii="Times" w:hAnsi="Times"/>
+            <w:lang w:val="en-US"/>
+          </w:rPr>
+          <w:t>and</w:t>
+        </w:r>
+      </w:ins>
+      <w:del w:id="1" w:author="pratik gupte" w:date="2018-06-04T15:32:28Z">
+        <w:r>
+          <w:rPr>
+            <w:rFonts w:ascii="Times" w:hAnsi="Times"/>
+            <w:lang w:val="en-US"/>
+          </w:rPr>
+          <w:delText>of</w:delText>
+        </w:r>
+      </w:del>
+      <w:r>
+        <w:rPr>
+          <w:rFonts w:ascii="Times" w:hAnsi="Times"/>
+          <w:lang w:val="en-US"/>
+        </w:rPr>
+        <w:t xml:space="preserve"> </w:t>
+      </w:r>
+      <w:del w:id="2" w:author="pratik gupte" w:date="2018-05-31T12:00:35Z">
         <w:r>
           <w:rPr>
             <w:rFonts w:ascii="Times" w:hAnsi="Times"/>
@@ -44,34 +69,48 @@
           <w:rFonts w:ascii="Times" w:hAnsi="Times"/>
           <w:lang w:val="en-US"/>
         </w:rPr>
-        <w:t xml:space="preserve">movement in a periodically </w:t>
-      </w:r>
-      <w:commentRangeStart w:id="0"/>
-      <w:r>
-        <w:rPr>
-          <w:rFonts w:ascii="Times" w:hAnsi="Times"/>
-          <w:lang w:val="en-US"/>
-        </w:rPr>
-        <w:t>constraint</w:t>
-      </w:r>
-      <w:ins w:id="1" w:author="pratik gupte" w:date="2018-05-31T12:00:49Z">
-        <w:r>
-          <w:rPr>
-            <w:rFonts w:ascii="Times" w:hAnsi="Times"/>
-            <w:lang w:val="en-US"/>
-          </w:rPr>
-        </w:r>
-      </w:ins>
-      <w:commentRangeEnd w:id="0"/>
-      <w:r>
-        <w:commentReference w:id="0"/>
-      </w:r>
-      <w:r>
-        <w:rPr>
-          <w:rFonts w:ascii="Times" w:hAnsi="Times"/>
-          <w:lang w:val="en-US"/>
-        </w:rPr>
-        <w:t xml:space="preserve"> ecosystem</w:t>
+        <w:t>movement in a periodically constrain</w:t>
+      </w:r>
+      <w:del w:id="3" w:author="pratik gupte" w:date="2018-06-04T15:32:04Z">
+        <w:r>
+          <w:rPr>
+            <w:rFonts w:ascii="Times" w:hAnsi="Times"/>
+            <w:lang w:val="en-US"/>
+          </w:rPr>
+          <w:delText>t</w:delText>
+        </w:r>
+      </w:del>
+      <w:ins w:id="4" w:author="pratik gupte" w:date="2018-06-04T15:32:12Z">
+        <w:r>
+          <w:rPr>
+            <w:rFonts w:ascii="Times" w:hAnsi="Times"/>
+            <w:lang w:val="en-US"/>
+          </w:rPr>
+          <w:t>ed</w:t>
+        </w:r>
+      </w:ins>
+      <w:r>
+        <w:rPr>
+          <w:rFonts w:ascii="Times" w:hAnsi="Times"/>
+          <w:lang w:val="en-US"/>
+        </w:rPr>
+        <w:t xml:space="preserve"> </w:t>
+      </w:r>
+      <w:del w:id="5" w:author="pratik gupte" w:date="2018-06-04T15:32:19Z">
+        <w:r>
+          <w:rPr>
+            <w:rFonts w:ascii="Times" w:hAnsi="Times"/>
+            <w:lang w:val="en-US"/>
+          </w:rPr>
+          <w:delText>eco</w:delText>
+        </w:r>
+      </w:del>
+      <w:r>
+        <w:rPr>
+          <w:rFonts w:ascii="Times" w:hAnsi="Times"/>
+          <w:lang w:val="en-US"/>
+        </w:rPr>
+        <w:t>system</w:t>
       </w:r>
     </w:p>
     <w:p>
@@ -82,26 +121,177 @@
           <w:lang w:val="en-US"/>
         </w:rPr>
       </w:pPr>
-      <w:r>
-        <w:rPr>
-          <w:rFonts w:ascii="Times" w:hAnsi="Times"/>
-          <w:lang w:val="en-US"/>
-        </w:rPr>
-      </w:r>
+      <w:ins w:id="6" w:author="pratik gupte" w:date="2018-06-04T15:35:04Z">
+        <w:r>
+          <w:rPr>
+            <w:rFonts w:ascii="Times" w:hAnsi="Times"/>
+            <w:lang w:val="en-US"/>
+          </w:rPr>
+        </w:r>
+      </w:ins>
+    </w:p>
+    <w:p>
+      <w:pPr>
+        <w:pStyle w:val="Normal"/>
+        <w:rPr>
+          <w:rFonts w:ascii="Times" w:hAnsi="Times"/>
+          <w:lang w:val="en-US"/>
+        </w:rPr>
+      </w:pPr>
+      <w:ins w:id="7" w:author="pratik gupte" w:date="2018-06-04T15:35:04Z">
+        <w:r>
+          <w:rPr>
+            <w:rFonts w:ascii="Times" w:hAnsi="Times"/>
+            <w:lang w:val="en-US"/>
+          </w:rPr>
+          <w:t xml:space="preserve">Most ecosystems are only temporarily suitable for exploitation by animals, but the </w:t>
+        </w:r>
+      </w:ins>
+      <w:ins w:id="8" w:author="pratik gupte" w:date="2018-06-04T15:36:28Z">
+        <w:r>
+          <w:rPr>
+            <w:rFonts w:ascii="Times" w:hAnsi="Times"/>
+            <w:lang w:val="en-US"/>
+          </w:rPr>
+          <w:t xml:space="preserve">rate at which they transition </w:t>
+        </w:r>
+      </w:ins>
+      <w:ins w:id="9" w:author="pratik gupte" w:date="2018-06-04T15:38:58Z">
+        <w:r>
+          <w:rPr>
+            <w:rFonts w:ascii="Times" w:hAnsi="Times"/>
+            <w:lang w:val="en-US"/>
+          </w:rPr>
+          <w:t>between</w:t>
+        </w:r>
+      </w:ins>
+      <w:ins w:id="10" w:author="pratik gupte" w:date="2018-06-04T15:39:01Z">
+        <w:r>
+          <w:rPr>
+            <w:rFonts w:ascii="Times" w:hAnsi="Times"/>
+            <w:lang w:val="en-US"/>
+          </w:rPr>
+          <w:t xml:space="preserve"> usable and unusable states is often too slow</w:t>
+        </w:r>
+      </w:ins>
+      <w:ins w:id="11" w:author="pratik gupte" w:date="2018-06-04T15:40:00Z">
+        <w:r>
+          <w:rPr>
+            <w:rFonts w:ascii="Times" w:hAnsi="Times"/>
+            <w:lang w:val="en-US"/>
+          </w:rPr>
+          <w:t xml:space="preserve"> to study </w:t>
+        </w:r>
+      </w:ins>
+      <w:ins w:id="12" w:author="pratik gupte" w:date="2018-06-04T15:42:13Z">
+        <w:r>
+          <w:rPr>
+            <w:rFonts w:ascii="Times" w:hAnsi="Times"/>
+            <w:lang w:val="en-US"/>
+          </w:rPr>
+          <w:t xml:space="preserve">the effects of a changing environment and innate </w:t>
+        </w:r>
+      </w:ins>
+      <w:ins w:id="13" w:author="pratik gupte" w:date="2018-06-04T15:43:06Z">
+        <w:r>
+          <w:rPr>
+            <w:rFonts w:ascii="Times" w:hAnsi="Times"/>
+            <w:lang w:val="en-US"/>
+          </w:rPr>
+          <w:t>behaviour on interactions between individuals.</w:t>
+        </w:r>
+      </w:ins>
     </w:p>
     <w:p>
       <w:pPr>
         <w:pStyle w:val="Normal"/>
         <w:rPr/>
       </w:pPr>
-      <w:r>
-        <w:rPr>
-          <w:rFonts w:ascii="Times" w:hAnsi="Times"/>
-          <w:lang w:val="en-US"/>
-        </w:rPr>
-        <w:t xml:space="preserve">Tidal mudflats are essential feeding areas for </w:t>
-      </w:r>
-      <w:ins w:id="2" w:author="pratik gupte" w:date="2018-05-31T12:02:17Z">
+      <w:ins w:id="14" w:author="pratik gupte" w:date="2018-06-04T15:51:58Z">
+        <w:r>
+          <w:rPr>
+            <w:rFonts w:ascii="Times" w:hAnsi="Times"/>
+            <w:lang w:val="en-US"/>
+          </w:rPr>
+          <w:t>T</w:t>
+        </w:r>
+      </w:ins>
+      <w:ins w:id="15" w:author="pratik gupte" w:date="2018-06-04T15:52:02Z">
+        <w:r>
+          <w:rPr>
+            <w:rFonts w:ascii="Times" w:hAnsi="Times"/>
+            <w:lang w:val="en-US"/>
+          </w:rPr>
+          <w:t xml:space="preserve">he </w:t>
+        </w:r>
+      </w:ins>
+      <w:del w:id="16" w:author="pratik gupte" w:date="2018-06-04T15:52:03Z">
+        <w:r>
+          <w:rPr>
+            <w:rFonts w:ascii="Times" w:hAnsi="Times"/>
+            <w:lang w:val="en-US"/>
+          </w:rPr>
+          <w:delText>T</w:delText>
+        </w:r>
+      </w:del>
+      <w:ins w:id="17" w:author="pratik gupte" w:date="2018-06-04T15:52:03Z">
+        <w:r>
+          <w:rPr>
+            <w:rFonts w:ascii="Times" w:hAnsi="Times"/>
+            <w:lang w:val="en-US"/>
+          </w:rPr>
+          <w:t>t</w:t>
+        </w:r>
+      </w:ins>
+      <w:r>
+        <w:rPr>
+          <w:rFonts w:ascii="Times" w:hAnsi="Times"/>
+          <w:lang w:val="en-US"/>
+        </w:rPr>
+        <w:t xml:space="preserve">idal mudflats </w:t>
+      </w:r>
+      <w:ins w:id="18" w:author="pratik gupte" w:date="2018-06-04T15:52:06Z">
+        <w:r>
+          <w:rPr>
+            <w:rFonts w:ascii="Times" w:hAnsi="Times"/>
+            <w:lang w:val="en-US"/>
+          </w:rPr>
+          <w:t xml:space="preserve">of the Wadden Sea </w:t>
+        </w:r>
+      </w:ins>
+      <w:r>
+        <w:rPr>
+          <w:rFonts w:ascii="Times" w:hAnsi="Times"/>
+          <w:lang w:val="en-US"/>
+        </w:rPr>
+        <w:t xml:space="preserve">are </w:t>
+      </w:r>
+      <w:del w:id="19" w:author="pratik gupte" w:date="2018-06-04T15:54:14Z">
+        <w:r>
+          <w:rPr>
+            <w:rFonts w:ascii="Times" w:hAnsi="Times"/>
+            <w:lang w:val="en-US"/>
+          </w:rPr>
+          <w:delText>essential</w:delText>
+        </w:r>
+      </w:del>
+      <w:ins w:id="20" w:author="pratik gupte" w:date="2018-06-04T15:54:14Z">
+        <w:r>
+          <w:rPr>
+            <w:rFonts w:ascii="Times" w:hAnsi="Times"/>
+            <w:lang w:val="en-US"/>
+          </w:rPr>
+          <w:t>critical</w:t>
+        </w:r>
+      </w:ins>
+      <w:r>
+        <w:rPr>
+          <w:rFonts w:ascii="Times" w:hAnsi="Times"/>
+          <w:lang w:val="en-US"/>
+        </w:rPr>
+        <w:t xml:space="preserve"> feeding areas for </w:t>
+      </w:r>
+      <w:ins w:id="21" w:author="pratik gupte" w:date="2018-06-04T15:52:34Z">
         <w:r>
           <w:rPr>
             <w:rFonts w:ascii="Times" w:hAnsi="Times"/>
@@ -110,7 +300,7 @@
           <w:t>shorebirds</w:t>
         </w:r>
       </w:ins>
-      <w:del w:id="3" w:author="pratik gupte" w:date="2018-05-31T12:02:17Z">
+      <w:del w:id="22" w:author="pratik gupte" w:date="2018-05-31T12:02:17Z">
         <w:r>
           <w:rPr>
             <w:rFonts w:ascii="Times" w:hAnsi="Times"/>
@@ -126,7 +316,7 @@
         </w:rPr>
         <w:t xml:space="preserve">, but their exploitation is </w:t>
       </w:r>
-      <w:ins w:id="4" w:author="pratik gupte" w:date="2018-05-31T12:01:15Z">
+      <w:ins w:id="23" w:author="pratik gupte" w:date="2018-05-31T12:01:15Z">
         <w:r>
           <w:rPr>
             <w:rFonts w:ascii="Times" w:hAnsi="Times"/>
@@ -142,7 +332,7 @@
         </w:rPr>
         <w:t xml:space="preserve">constrained by the </w:t>
       </w:r>
-      <w:del w:id="5" w:author="pratik gupte" w:date="2018-05-31T12:01:27Z">
+      <w:del w:id="24" w:author="pratik gupte" w:date="2018-05-31T12:01:27Z">
         <w:r>
           <w:rPr>
             <w:rFonts w:ascii="Times" w:hAnsi="Times"/>
@@ -156,9 +346,36 @@
           <w:rFonts w:ascii="Times" w:hAnsi="Times"/>
           <w:lang w:val="en-US"/>
         </w:rPr>
-        <w:t>tide</w:t>
-      </w:r>
-      <w:del w:id="6" w:author="pratik gupte" w:date="2018-05-31T12:01:30Z">
+        <w:t>tid</w:t>
+      </w:r>
+      <w:ins w:id="25" w:author="pratik gupte" w:date="2018-06-04T15:53:26Z">
+        <w:r>
+          <w:rPr>
+            <w:rFonts w:ascii="Times" w:hAnsi="Times"/>
+            <w:lang w:val="en-US"/>
+          </w:rPr>
+          <w:t>al cycle</w:t>
+        </w:r>
+      </w:ins>
+      <w:ins w:id="26" w:author="pratik gupte" w:date="2018-06-04T15:59:05Z">
+        <w:r>
+          <w:rPr>
+            <w:rFonts w:ascii="Times" w:hAnsi="Times"/>
+            <w:lang w:val="en-US"/>
+          </w:rPr>
+          <w:t>.</w:t>
+        </w:r>
+      </w:ins>
+      <w:del w:id="27" w:author="pratik gupte" w:date="2018-06-04T15:53:26Z">
+        <w:r>
+          <w:rPr>
+            <w:rFonts w:ascii="Times" w:hAnsi="Times"/>
+            <w:lang w:val="en-US"/>
+          </w:rPr>
+          <w:delText>e</w:delText>
+        </w:r>
+      </w:del>
+      <w:del w:id="28" w:author="pratik gupte" w:date="2018-05-31T12:01:30Z">
         <w:r>
           <w:rPr>
             <w:rFonts w:ascii="Times" w:hAnsi="Times"/>
@@ -167,14 +384,23 @@
           <w:delText>s</w:delText>
         </w:r>
       </w:del>
-      <w:r>
-        <w:rPr>
-          <w:rFonts w:ascii="Times" w:hAnsi="Times"/>
-          <w:lang w:val="en-US"/>
-        </w:rPr>
-        <w:t xml:space="preserve">, </w:t>
-      </w:r>
-      <w:del w:id="7" w:author="pratik gupte" w:date="2018-05-31T12:01:46Z">
+      <w:del w:id="29" w:author="pratik gupte" w:date="2018-06-04T15:59:08Z">
+        <w:r>
+          <w:rPr>
+            <w:rFonts w:ascii="Times" w:hAnsi="Times"/>
+            <w:lang w:val="en-US"/>
+          </w:rPr>
+          <w:delText>,</w:delText>
+        </w:r>
+      </w:del>
+      <w:r>
+        <w:rPr>
+          <w:rFonts w:ascii="Times" w:hAnsi="Times"/>
+          <w:lang w:val="en-US"/>
+        </w:rPr>
+        <w:t xml:space="preserve"> </w:t>
+      </w:r>
+      <w:del w:id="30" w:author="pratik gupte" w:date="2018-05-31T12:01:46Z">
         <w:r>
           <w:rPr>
             <w:rFonts w:ascii="Times" w:hAnsi="Times"/>
@@ -183,23 +409,48 @@
           <w:delText>and the moving tide line</w:delText>
         </w:r>
       </w:del>
-      <w:ins w:id="8" w:author="pratik gupte" w:date="2018-05-31T12:01:46Z">
-        <w:r>
-          <w:rPr>
-            <w:rFonts w:ascii="Times" w:hAnsi="Times"/>
-            <w:lang w:val="en-US"/>
-          </w:rPr>
-          <w:t>which</w:t>
-        </w:r>
-      </w:ins>
-      <w:r>
-        <w:rPr>
-          <w:rFonts w:ascii="Times" w:hAnsi="Times"/>
-          <w:lang w:val="en-US"/>
-        </w:rPr>
-        <w:t xml:space="preserve"> briefly creates </w:t>
-      </w:r>
-      <w:del w:id="9" w:author="pratik gupte" w:date="2018-05-31T12:02:04Z">
+      <w:del w:id="31" w:author="pratik gupte" w:date="2018-06-04T15:59:12Z">
+        <w:r>
+          <w:rPr>
+            <w:rFonts w:ascii="Times" w:hAnsi="Times"/>
+            <w:lang w:val="en-US"/>
+          </w:rPr>
+          <w:delText xml:space="preserve"> </w:delText>
+        </w:r>
+      </w:del>
+      <w:ins w:id="32" w:author="pratik gupte" w:date="2018-06-04T15:59:13Z">
+        <w:r>
+          <w:rPr>
+            <w:rFonts w:ascii="Times" w:hAnsi="Times"/>
+            <w:lang w:val="en-US"/>
+          </w:rPr>
+          <w:t xml:space="preserve">Tides </w:t>
+        </w:r>
+      </w:ins>
+      <w:r>
+        <w:rPr>
+          <w:rFonts w:ascii="Times" w:hAnsi="Times"/>
+          <w:lang w:val="en-US"/>
+        </w:rPr>
+        <w:t>briefly create</w:t>
+      </w:r>
+      <w:del w:id="33" w:author="pratik gupte" w:date="2018-06-04T15:59:17Z">
+        <w:r>
+          <w:rPr>
+            <w:rFonts w:ascii="Times" w:hAnsi="Times"/>
+            <w:lang w:val="en-US"/>
+          </w:rPr>
+          <w:delText>s</w:delText>
+        </w:r>
+      </w:del>
+      <w:r>
+        <w:rPr>
+          <w:rFonts w:ascii="Times" w:hAnsi="Times"/>
+          <w:lang w:val="en-US"/>
+        </w:rPr>
+        <w:t xml:space="preserve"> </w:t>
+      </w:r>
+      <w:del w:id="34" w:author="pratik gupte" w:date="2018-05-31T12:02:04Z">
         <w:r>
           <w:rPr>
             <w:rFonts w:ascii="Times" w:hAnsi="Times"/>
@@ -208,7 +459,7 @@
           <w:delText>particular</w:delText>
         </w:r>
       </w:del>
-      <w:ins w:id="10" w:author="pratik gupte" w:date="2018-05-31T12:02:04Z">
+      <w:ins w:id="35" w:author="pratik gupte" w:date="2018-05-31T12:02:04Z">
         <w:r>
           <w:rPr>
             <w:rFonts w:ascii="Times" w:hAnsi="Times"/>
@@ -222,15 +473,270 @@
           <w:rFonts w:ascii="Times" w:hAnsi="Times"/>
           <w:lang w:val="en-US"/>
         </w:rPr>
-        <w:t xml:space="preserve"> foraging conditions for waders. </w:t>
-      </w:r>
-      <w:commentRangeStart w:id="1"/>
-      <w:r>
-        <w:rPr>
-          <w:rFonts w:ascii="Times" w:hAnsi="Times"/>
-          <w:lang w:val="en-US"/>
-        </w:rPr>
-        <w:t xml:space="preserve">This cyclic environment forms fission-fusion dynamics which </w:t>
+        <w:t xml:space="preserve"> foraging </w:t>
+      </w:r>
+      <w:ins w:id="36" w:author="pratik gupte" w:date="2018-06-04T16:14:27Z">
+        <w:r>
+          <w:rPr>
+            <w:rFonts w:ascii="Times" w:hAnsi="Times"/>
+            <w:lang w:val="en-US"/>
+          </w:rPr>
+          <w:t>areas</w:t>
+        </w:r>
+      </w:ins>
+      <w:del w:id="37" w:author="pratik gupte" w:date="2018-06-04T16:14:27Z">
+        <w:r>
+          <w:rPr>
+            <w:rFonts w:ascii="Times" w:hAnsi="Times"/>
+            <w:lang w:val="en-US"/>
+          </w:rPr>
+          <w:delText>conditions</w:delText>
+        </w:r>
+      </w:del>
+      <w:r>
+        <w:rPr>
+          <w:rFonts w:ascii="Times" w:hAnsi="Times"/>
+          <w:lang w:val="en-US"/>
+        </w:rPr>
+        <w:t xml:space="preserve"> for waders</w:t>
+      </w:r>
+      <w:ins w:id="38" w:author="pratik gupte" w:date="2018-06-04T15:53:36Z">
+        <w:r>
+          <w:rPr>
+            <w:rFonts w:ascii="Times" w:hAnsi="Times"/>
+            <w:lang w:val="en-US"/>
+          </w:rPr>
+          <w:t xml:space="preserve"> </w:t>
+        </w:r>
+      </w:ins>
+      <w:ins w:id="39" w:author="pratik gupte" w:date="2018-06-04T15:53:36Z">
+        <w:r>
+          <w:rPr>
+            <w:rFonts w:ascii="Times" w:hAnsi="Times"/>
+            <w:lang w:val="en-US"/>
+          </w:rPr>
+          <w:t xml:space="preserve">such as red knots </w:t>
+        </w:r>
+      </w:ins>
+      <w:ins w:id="40" w:author="pratik gupte" w:date="2018-06-04T15:53:36Z">
+        <w:r>
+          <w:rPr>
+            <w:rFonts w:ascii="Times" w:hAnsi="Times"/>
+            <w:i/>
+            <w:iCs/>
+            <w:lang w:val="en-US"/>
+          </w:rPr>
+          <w:t>Calidris canutus islandica</w:t>
+        </w:r>
+      </w:ins>
+      <w:ins w:id="41" w:author="pratik gupte" w:date="2018-06-04T15:59:27Z">
+        <w:r>
+          <w:rPr>
+            <w:rFonts w:ascii="Times" w:hAnsi="Times"/>
+            <w:i w:val="false"/>
+            <w:iCs w:val="false"/>
+            <w:lang w:val="en-US"/>
+          </w:rPr>
+          <w:t xml:space="preserve">, which feed on the buried </w:t>
+        </w:r>
+      </w:ins>
+      <w:ins w:id="42" w:author="pratik gupte" w:date="2018-06-04T16:01:04Z">
+        <w:r>
+          <w:rPr>
+            <w:rFonts w:ascii="Times" w:hAnsi="Times"/>
+            <w:i w:val="false"/>
+            <w:iCs w:val="false"/>
+            <w:lang w:val="en-US"/>
+          </w:rPr>
+          <w:t>zoobenthos</w:t>
+        </w:r>
+      </w:ins>
+      <w:r>
+        <w:rPr>
+          <w:rFonts w:ascii="Times" w:hAnsi="Times"/>
+          <w:lang w:val="en-US"/>
+        </w:rPr>
+        <w:t xml:space="preserve">. </w:t>
+      </w:r>
+      <w:commentRangeStart w:id="0"/>
+      <w:r>
+        <w:rPr>
+          <w:rFonts w:ascii="Times" w:hAnsi="Times"/>
+          <w:lang w:val="en-US"/>
+        </w:rPr>
+        <w:t xml:space="preserve">This </w:t>
+      </w:r>
+      <w:del w:id="43" w:author="pratik gupte" w:date="2018-06-04T15:54:43Z">
+        <w:r>
+          <w:rPr>
+            <w:rFonts w:ascii="Times" w:hAnsi="Times"/>
+            <w:lang w:val="en-US"/>
+          </w:rPr>
+          <w:delText>cyclic</w:delText>
+        </w:r>
+      </w:del>
+      <w:ins w:id="44" w:author="pratik gupte" w:date="2018-06-04T15:54:43Z">
+        <w:r>
+          <w:rPr>
+            <w:rFonts w:ascii="Times" w:hAnsi="Times"/>
+            <w:lang w:val="en-US"/>
+          </w:rPr>
+          <w:t>periodic fluctuation</w:t>
+        </w:r>
+      </w:ins>
+      <w:r>
+        <w:rPr>
+          <w:rFonts w:ascii="Times" w:hAnsi="Times"/>
+          <w:lang w:val="en-US"/>
+        </w:rPr>
+        <w:t xml:space="preserve"> </w:t>
+      </w:r>
+      <w:ins w:id="45" w:author="pratik gupte" w:date="2018-06-04T15:55:11Z">
+        <w:r>
+          <w:rPr>
+            <w:rFonts w:ascii="Times" w:hAnsi="Times"/>
+            <w:lang w:val="en-US"/>
+          </w:rPr>
+          <w:t xml:space="preserve">occurs at an interval </w:t>
+        </w:r>
+      </w:ins>
+      <w:ins w:id="46" w:author="pratik gupte" w:date="2018-06-04T15:56:03Z">
+        <w:r>
+          <w:rPr>
+            <w:rFonts w:ascii="Times" w:hAnsi="Times"/>
+            <w:lang w:val="en-US"/>
+          </w:rPr>
+          <w:t xml:space="preserve">(~ 6 hours) that </w:t>
+        </w:r>
+      </w:ins>
+      <w:ins w:id="47" w:author="pratik gupte" w:date="2018-06-04T15:57:30Z">
+        <w:r>
+          <w:rPr>
+            <w:rFonts w:ascii="Times" w:hAnsi="Times"/>
+            <w:lang w:val="en-US"/>
+          </w:rPr>
+          <w:t xml:space="preserve">allows individuals to choose their neighbours </w:t>
+        </w:r>
+      </w:ins>
+      <w:ins w:id="48" w:author="pratik gupte" w:date="2018-06-04T15:58:25Z">
+        <w:r>
+          <w:rPr>
+            <w:rFonts w:ascii="Times" w:hAnsi="Times"/>
+            <w:lang w:val="en-US"/>
+          </w:rPr>
+          <w:t>by their relative success at finding food</w:t>
+        </w:r>
+      </w:ins>
+      <w:ins w:id="49" w:author="pratik gupte" w:date="2018-06-04T15:58:25Z">
+        <w:r>
+          <w:rPr>
+            <w:rFonts w:ascii="Times" w:hAnsi="Times"/>
+            <w:lang w:val="en-US"/>
+          </w:rPr>
+        </w:r>
+      </w:ins>
+      <w:ins w:id="50" w:author="pratik gupte" w:date="2018-06-04T15:58:25Z">
+        <w:commentRangeEnd w:id="0"/>
+        <w:r>
+          <w:commentReference w:id="0"/>
+        </w:r>
+        <w:r>
+          <w:rPr>
+            <w:rFonts w:ascii="Times" w:hAnsi="Times"/>
+            <w:lang w:val="en-US"/>
+          </w:rPr>
+          <w:t>. Individual knots in lab studies fall along a spectrum of exploratory behaviour, with individual consistency over time. This is also expected to affect their distribution on the mudflats, and their social environment.</w:t>
+        </w:r>
+      </w:ins>
+    </w:p>
+    <w:p>
+      <w:pPr>
+        <w:pStyle w:val="Normal"/>
+        <w:rPr/>
+      </w:pPr>
+      <w:ins w:id="51" w:author="pratik gupte" w:date="2018-06-04T16:10:02Z">
+        <w:r>
+          <w:rPr>
+            <w:rFonts w:ascii="Times" w:hAnsi="Times"/>
+            <w:lang w:val="en-US"/>
+          </w:rPr>
+          <w:t>H</w:t>
+        </w:r>
+      </w:ins>
+      <w:ins w:id="52" w:author="pratik gupte" w:date="2018-06-04T16:10:02Z">
+        <w:r>
+          <w:rPr>
+            <w:rFonts w:ascii="Times" w:hAnsi="Times"/>
+            <w:lang w:val="en-US"/>
+          </w:rPr>
+          <w:t xml:space="preserve">ere, we examine the interaction of two predictors of knot sociality and space-use: the tidal cycle, and consistent individual differences in exploratory behaviour. We ask whether: 1. </w:t>
+        </w:r>
+      </w:ins>
+      <w:ins w:id="53" w:author="pratik gupte" w:date="2018-06-04T16:10:02Z">
+        <w:r>
+          <w:rPr>
+            <w:rFonts w:ascii="Times" w:hAnsi="Times"/>
+            <w:lang w:val="en-US"/>
+          </w:rPr>
+          <w:t xml:space="preserve">Sociality </w:t>
+        </w:r>
+      </w:ins>
+      <w:ins w:id="54" w:author="pratik gupte" w:date="2018-06-04T16:10:02Z">
+        <w:r>
+          <w:rPr>
+            <w:rFonts w:eastAsia="Calibri" w:cs="Times New Roman" w:ascii="Times" w:hAnsi="Times" w:eastAsiaTheme="minorHAnsi"/>
+            <w:color w:val="00000A"/>
+            <w:kern w:val="0"/>
+            <w:sz w:val="24"/>
+            <w:szCs w:val="24"/>
+            <w:lang w:val="en-US" w:eastAsia="en-US" w:bidi="ar-SA"/>
+          </w:rPr>
+          <w:t>–</w:t>
+        </w:r>
+      </w:ins>
+      <w:ins w:id="55" w:author="pratik gupte" w:date="2018-06-04T16:10:02Z">
+        <w:r>
+          <w:rPr>
+            <w:rFonts w:ascii="Times" w:hAnsi="Times"/>
+            <w:lang w:val="en-US"/>
+          </w:rPr>
+          <w:t xml:space="preserve"> proxied by neighbour distances </w:t>
+        </w:r>
+      </w:ins>
+      <w:ins w:id="56" w:author="pratik gupte" w:date="2018-06-04T16:10:02Z">
+        <w:r>
+          <w:rPr>
+            <w:rFonts w:eastAsia="Calibri" w:cs="Times New Roman" w:ascii="Times" w:hAnsi="Times" w:eastAsiaTheme="minorHAnsi"/>
+            <w:color w:val="00000A"/>
+            <w:kern w:val="0"/>
+            <w:sz w:val="24"/>
+            <w:szCs w:val="24"/>
+            <w:lang w:val="en-US" w:eastAsia="en-US" w:bidi="ar-SA"/>
+          </w:rPr>
+          <w:t>–</w:t>
+        </w:r>
+      </w:ins>
+      <w:ins w:id="57" w:author="pratik gupte" w:date="2018-06-04T16:10:02Z">
+        <w:r>
+          <w:rPr>
+            <w:rFonts w:ascii="Times" w:hAnsi="Times"/>
+            <w:lang w:val="en-US"/>
+          </w:rPr>
+          <w:t xml:space="preserve"> is driven by the tide, or arises from conspecific affinity, and 2. Whether knots of similar exploratory tendency cluster together.</w:t>
+        </w:r>
+      </w:ins>
+    </w:p>
+    <w:p>
+      <w:pPr>
+        <w:pStyle w:val="Normal"/>
+        <w:rPr/>
+      </w:pPr>
+      <w:r>
+        <w:rPr>
+          <w:rFonts w:ascii="Times" w:hAnsi="Times"/>
+          <w:lang w:val="en-US"/>
+        </w:rPr>
+        <w:t xml:space="preserve">environment forms fission-fusion dynamics which </w:t>
       </w:r>
       <w:r>
         <w:rPr>
@@ -244,26 +750,7 @@
           <w:rFonts w:ascii="Times" w:hAnsi="Times"/>
           <w:lang w:val="en-US"/>
         </w:rPr>
-        <w:t>consist regular shifts in the size and composition of social groups</w:t>
-      </w:r>
-      <w:ins w:id="11" w:author="pratik gupte" w:date="2018-05-31T12:14:03Z">
-        <w:r>
-          <w:rPr>
-            <w:rFonts w:ascii="Times" w:hAnsi="Times"/>
-            <w:lang w:val="en-US"/>
-          </w:rPr>
-        </w:r>
-      </w:ins>
-      <w:commentRangeEnd w:id="1"/>
-      <w:r>
-        <w:commentReference w:id="1"/>
-      </w:r>
-      <w:r>
-        <w:rPr>
-          <w:rFonts w:ascii="Times" w:hAnsi="Times"/>
-          <w:lang w:val="en-US"/>
-        </w:rPr>
-        <w:t xml:space="preserve">. </w:t>
+        <w:t xml:space="preserve">consist regular shifts in the size and composition of social groups. </w:t>
       </w:r>
       <w:r>
         <w:rPr>
@@ -331,7 +818,6 @@
         </w:rPr>
         <w:t xml:space="preserve"> </w:t>
       </w:r>
-      <w:commentRangeStart w:id="2"/>
       <w:r>
         <w:rPr>
           <w:rFonts w:ascii="Times" w:hAnsi="Times"/>
@@ -339,16 +825,15 @@
         </w:rPr>
         <w:t xml:space="preserve">We expect to find higher distance between exploratory and sedentary individuals during low tide than high tide because of the exploitation of the mudflats. Furthermore, we aim to test our hypothesis with comparing simulation model and observed data. </w:t>
       </w:r>
-      <w:r>
-        <w:rPr>
-          <w:rFonts w:ascii="Times" w:hAnsi="Times"/>
-          <w:lang w:val="en-US"/>
-        </w:rPr>
-      </w:r>
-      <w:commentRangeEnd w:id="2"/>
-      <w:r>
-        <w:commentReference w:id="2"/>
-      </w:r>
+      <w:del w:id="58" w:author="pratik gupte" w:date="2018-06-04T15:31:15Z">
+        <w:r>
+          <w:rPr>
+            <w:rFonts w:ascii="Times" w:hAnsi="Times"/>
+            <w:lang w:val="en-US"/>
+          </w:rPr>
+          <w:commentReference w:id="1"/>
+        </w:r>
+      </w:del>
       <w:r>
         <w:rPr>
           <w:rFonts w:ascii="Times" w:hAnsi="Times"/>
@@ -372,11 +857,11 @@
 
 <file path=word/comments.xml><?xml version="1.0" encoding="utf-8"?>
 <w:comments xmlns:o="urn:schemas-microsoft-com:office:office" xmlns:r="http://schemas.openxmlformats.org/officeDocument/2006/relationships" xmlns:v="urn:schemas-microsoft-com:vml" xmlns:w="http://schemas.openxmlformats.org/wordprocessingml/2006/main" xmlns:w10="urn:schemas-microsoft-com:office:word" xmlns:wp="http://schemas.openxmlformats.org/drawingml/2006/wordprocessingDrawing" xmlns:wps="http://schemas.microsoft.com/office/word/2010/wordprocessingShape" xmlns:wpg="http://schemas.microsoft.com/office/word/2010/wordprocessingGroup" xmlns:mc="http://schemas.openxmlformats.org/markup-compatibility/2006" xmlns:wp14="http://schemas.microsoft.com/office/word/2010/wordprocessingDrawing" xmlns:w14="http://schemas.microsoft.com/office/word/2010/wordml" mc:Ignorable="w14 wp14">
-  <w:comment w:id="0" w:author="pratik gupte" w:date="2018-05-31T12:00:49Z" w:initials="pg">
+  <w:comment w:id="0" w:author="pratik gupte" w:date="2018-06-04T16:11:25Z" w:initials="pg">
     <w:p>
       <w:r>
         <w:rPr>
-          <w:rFonts w:eastAsia="Calibri" w:eastAsiaTheme="minorHAnsi" w:cs="Times New Roman" w:ascii="Times New Roman" w:hAnsi="Times New Roman"/>
+          <w:rFonts w:ascii="Times New Roman" w:hAnsi="Times New Roman" w:cs="Times New Roman" w:eastAsia="Calibri" w:eastAsiaTheme="minorHAnsi"/>
           <w:b w:val="false"/>
           <w:bCs w:val="false"/>
           <w:i w:val="false"/>
@@ -399,17 +884,13 @@
           <w:u w:val="none"/>
           <w:vertAlign w:val="baseline"/>
           <w:em w:val="none"/>
-          <w:lang w:bidi="ar-SA" w:eastAsia="en-US" w:val="en-US"/>
-        </w:rPr>
-        <w:t>Fluctuating?</w:t>
-      </w:r>
-    </w:p>
-  </w:comment>
-  <w:comment w:id="1" w:author="pratik gupte" w:date="2018-05-31T12:14:03Z" w:initials="pg">
-    <w:p>
-      <w:r>
-        <w:rPr>
-          <w:rFonts w:eastAsia="Calibri" w:eastAsiaTheme="minorHAnsi" w:cs="Times New Roman" w:ascii="Times New Roman" w:hAnsi="Times New Roman"/>
+          <w:lang w:val="en-US" w:eastAsia="en-US" w:bidi="ar-SA"/>
+        </w:rPr>
+        <w:t>This is a bit tangential, and would take too much space to explain.</w:t>
+      </w:r>
+      <w:r>
+        <w:rPr>
+          <w:rFonts w:ascii="Times New Roman" w:hAnsi="Times New Roman" w:cs="Times New Roman" w:eastAsia="Calibri" w:eastAsiaTheme="minorHAnsi"/>
           <w:b w:val="false"/>
           <w:bCs w:val="false"/>
           <w:i w:val="false"/>
@@ -432,17 +913,46 @@
           <w:u w:val="none"/>
           <w:vertAlign w:val="baseline"/>
           <w:em w:val="none"/>
-          <w:lang w:bidi="ar-SA" w:eastAsia="en-US" w:val="en-US"/>
-        </w:rPr>
-        <w:t>Are we sure? Is it seen in all waders?</w:t>
+          <w:lang w:val="en-US" w:eastAsia="en-US" w:bidi="ar-SA"/>
+        </w:rPr>
+      </w:r>
+      <w:r>
+        <w:rPr>
+          <w:rFonts w:ascii="Times New Roman" w:hAnsi="Times New Roman" w:cs="Times New Roman" w:eastAsia="Calibri" w:eastAsiaTheme="minorHAnsi"/>
+          <w:b w:val="false"/>
+          <w:bCs w:val="false"/>
+          <w:i w:val="false"/>
+          <w:iCs w:val="false"/>
+          <w:caps w:val="false"/>
+          <w:smallCaps w:val="false"/>
+          <w:strike w:val="false"/>
+          <w:dstrike w:val="false"/>
+          <w:outline w:val="false"/>
+          <w:shadow w:val="false"/>
+          <w:emboss w:val="false"/>
+          <w:imprint w:val="false"/>
+          <w:color w:val="auto"/>
+          <w:spacing w:val="0"/>
+          <w:w w:val="100"/>
+          <w:kern w:val="0"/>
+          <w:position w:val="0"/>
+          <w:sz w:val="20"/>
+          <w:szCs w:val="24"/>
+          <w:u w:val="none"/>
+          <w:vertAlign w:val="baseline"/>
+          <w:em w:val="none"/>
+          <w:lang w:val="en-US" w:eastAsia="en-US" w:bidi="ar-SA"/>
+        </w:rPr>
+        <w:t>Basically: periodic fluctuations &gt; concentration at HT roosts &gt; information transfer &gt; unsuccessful bird chooses successful neighbour for next foraging phase</w:t>
       </w:r>
     </w:p>
   </w:comment>
-  <w:comment w:id="2" w:author="Selin Ersoy" w:date="2018-05-31T11:06:00Z" w:initials="SE">
+  <w:comment w:id="1" w:author="Selin Ersoy" w:date="2018-05-31T11:06:00Z" w:initials="SE">
     <w:p>
       <w:r>
         <w:rPr>
           <w:rFonts w:ascii="Liberation Serif" w:hAnsi="Liberation Serif" w:eastAsia="DejaVu Sans" w:cs="DejaVu Sans"/>
+          <w:color w:val="auto"/>
           <w:lang w:val="en-US" w:eastAsia="en-US" w:bidi="en-US"/>
         </w:rPr>
         <w:t xml:space="preserve">This part is weak because I don’t know what to say here </w:t>
@@ -450,6 +960,7 @@
       <w:r>
         <w:rPr>
           <w:rFonts w:ascii="Wingdings" w:hAnsi="Wingdings" w:eastAsia="Wingdings" w:cs="Wingdings"/>
+          <w:color w:val="auto"/>
           <w:lang w:val="en-US" w:eastAsia="en-US" w:bidi="en-US"/>
         </w:rPr>
         <w:t></w:t>
@@ -457,6 +968,7 @@
       <w:r>
         <w:rPr>
           <w:rFonts w:ascii="Liberation Serif" w:hAnsi="Liberation Serif" w:eastAsia="DejaVu Sans" w:cs="DejaVu Sans"/>
+          <w:color w:val="auto"/>
           <w:lang w:val="en-US" w:eastAsia="en-US" w:bidi="en-US"/>
         </w:rPr>
         <w:t xml:space="preserve"> Can you think of something related to the results we might find? And also the simulation model is on the air, I kinda think we should get rid of that one for now. </w:t>
@@ -472,7 +984,6 @@
     <w:rPrDefault>
       <w:rPr>
         <w:rFonts w:ascii="Times New Roman" w:hAnsi="Times New Roman" w:eastAsia="Calibri" w:cs="Times New Roman" w:eastAsiaTheme="minorHAnsi"/>
-        <w:sz w:val="24"/>
         <w:szCs w:val="24"/>
         <w:lang w:val="en-GB" w:eastAsia="en-US" w:bidi="ar-SA"/>
       </w:rPr>
@@ -866,7 +1377,7 @@
     </w:pPr>
     <w:rPr>
       <w:rFonts w:ascii="Times New Roman" w:hAnsi="Times New Roman" w:eastAsia="Calibri" w:cs="Times New Roman" w:eastAsiaTheme="minorHAnsi"/>
-      <w:color w:val="auto"/>
+      <w:color w:val="00000A"/>
       <w:kern w:val="0"/>
       <w:sz w:val="24"/>
       <w:szCs w:val="24"/>

</xml_diff>